<commit_message>
build(inf/lab1): 🎉 lab1 done
</commit_message>
<xml_diff>
--- a/informatics/lab1/docs/Информатика ЛР1 Р3107 Рязанов Никита.docx
+++ b/informatics/lab1/docs/Информатика ЛР1 Р3107 Рязанов Никита.docx
@@ -485,7 +485,7 @@
         </w:rPr>
         <w:fldChar w:fldCharType="separate"/>
       </w:r>
-      <w:hyperlink w:anchor="_Toc178339612" w:history="1">
+      <w:hyperlink w:anchor="_Toc179622827" w:history="1">
         <w:r>
           <w:rPr>
             <w:rStyle w:val="ac"/>
@@ -512,7 +512,7 @@
             <w:noProof/>
             <w:webHidden/>
           </w:rPr>
-          <w:instrText xml:space="preserve"> PAGEREF _Toc178339612 \h </w:instrText>
+          <w:instrText xml:space="preserve"> PAGEREF _Toc179622827 \h </w:instrText>
         </w:r>
         <w:r>
           <w:rPr>
@@ -553,7 +553,7 @@
           <w:sz w:val="22"/>
         </w:rPr>
       </w:pPr>
-      <w:hyperlink w:anchor="_Toc178339613" w:history="1">
+      <w:hyperlink w:anchor="_Toc179622828" w:history="1">
         <w:r>
           <w:rPr>
             <w:rStyle w:val="ac"/>
@@ -580,7 +580,7 @@
             <w:noProof/>
             <w:webHidden/>
           </w:rPr>
-          <w:instrText xml:space="preserve"> PAGEREF _Toc178339613 \h </w:instrText>
+          <w:instrText xml:space="preserve"> PAGEREF _Toc179622828 \h </w:instrText>
         </w:r>
         <w:r>
           <w:rPr>
@@ -621,7 +621,7 @@
           <w:sz w:val="22"/>
         </w:rPr>
       </w:pPr>
-      <w:hyperlink w:anchor="_Toc178339614" w:history="1">
+      <w:hyperlink w:anchor="_Toc179622829" w:history="1">
         <w:r>
           <w:rPr>
             <w:rStyle w:val="ac"/>
@@ -648,7 +648,7 @@
             <w:noProof/>
             <w:webHidden/>
           </w:rPr>
-          <w:instrText xml:space="preserve"> PAGEREF _Toc178339614 \h </w:instrText>
+          <w:instrText xml:space="preserve"> PAGEREF _Toc179622829 \h </w:instrText>
         </w:r>
         <w:r>
           <w:rPr>
@@ -689,7 +689,7 @@
           <w:sz w:val="22"/>
         </w:rPr>
       </w:pPr>
-      <w:hyperlink w:anchor="_Toc178339615" w:history="1">
+      <w:hyperlink w:anchor="_Toc179622830" w:history="1">
         <w:r>
           <w:rPr>
             <w:rStyle w:val="ac"/>
@@ -716,7 +716,7 @@
             <w:noProof/>
             <w:webHidden/>
           </w:rPr>
-          <w:instrText xml:space="preserve"> PAGEREF _Toc178339615 \h </w:instrText>
+          <w:instrText xml:space="preserve"> PAGEREF _Toc179622830 \h </w:instrText>
         </w:r>
         <w:r>
           <w:rPr>
@@ -769,7 +769,7 @@
       <w:pPr>
         <w:pStyle w:val="aa"/>
       </w:pPr>
-      <w:bookmarkStart w:id="0" w:name="_Toc178339612"/>
+      <w:bookmarkStart w:id="0" w:name="_Toc179622827"/>
       <w:r>
         <w:lastRenderedPageBreak/>
         <w:t>Задание</w:t>
@@ -1012,6 +1012,16 @@
         </w:rPr>
         <w:t xml:space="preserve">Оформить отчёт по лабораторной работе. </w:t>
       </w:r>
+    </w:p>
+    <w:p>
+      <w:pPr>
+        <w:spacing w:after="240"/>
+        <w:ind w:firstLine="0"/>
+        <w:jc w:val="both"/>
+        <w:rPr>
+          <w:szCs w:val="24"/>
+        </w:rPr>
+      </w:pPr>
     </w:p>
     <w:p>
       <w:pPr>
@@ -1073,14 +1083,27 @@
       <w:r>
         <w:t xml:space="preserve">Рисунок </w:t>
       </w:r>
-      <w:fldSimple w:instr=" SEQ Рисунок \* ARABIC ">
-        <w:r>
-          <w:rPr>
-            <w:noProof/>
-          </w:rPr>
-          <w:t>1</w:t>
-        </w:r>
-      </w:fldSimple>
+      <w:r>
+        <w:fldChar w:fldCharType="begin"/>
+      </w:r>
+      <w:r>
+        <w:instrText xml:space="preserve"> SEQ Рисунок \* ARABIC </w:instrText>
+      </w:r>
+      <w:r>
+        <w:fldChar w:fldCharType="separate"/>
+      </w:r>
+      <w:r>
+        <w:rPr>
+          <w:noProof/>
+        </w:rPr>
+        <w:t>1</w:t>
+      </w:r>
+      <w:r>
+        <w:rPr>
+          <w:noProof/>
+        </w:rPr>
+        <w:fldChar w:fldCharType="end"/>
+      </w:r>
       <w:bookmarkEnd w:id="1"/>
       <w:r>
         <w:t>.</w:t>
@@ -1134,7 +1157,7 @@
       <w:pPr>
         <w:pStyle w:val="aa"/>
       </w:pPr>
-      <w:bookmarkStart w:id="2" w:name="_Toc178339613"/>
+      <w:bookmarkStart w:id="2" w:name="_Toc179622828"/>
       <w:r>
         <w:lastRenderedPageBreak/>
         <w:t>Основные этапы вычисления</w:t>
@@ -1556,14 +1579,27 @@
       <w:r>
         <w:t xml:space="preserve">Рисунок </w:t>
       </w:r>
-      <w:fldSimple w:instr=" SEQ Рисунок \* ARABIC ">
-        <w:r>
-          <w:rPr>
-            <w:noProof/>
-          </w:rPr>
-          <w:t>2</w:t>
-        </w:r>
-      </w:fldSimple>
+      <w:r>
+        <w:fldChar w:fldCharType="begin"/>
+      </w:r>
+      <w:r>
+        <w:instrText xml:space="preserve"> SEQ Рисунок \* ARABIC </w:instrText>
+      </w:r>
+      <w:r>
+        <w:fldChar w:fldCharType="separate"/>
+      </w:r>
+      <w:r>
+        <w:rPr>
+          <w:noProof/>
+        </w:rPr>
+        <w:t>2</w:t>
+      </w:r>
+      <w:r>
+        <w:rPr>
+          <w:noProof/>
+        </w:rPr>
+        <w:fldChar w:fldCharType="end"/>
+      </w:r>
       <w:bookmarkEnd w:id="4"/>
       <w:r>
         <w:t>.</w:t>
@@ -1913,14 +1949,27 @@
       <w:r>
         <w:t xml:space="preserve">Рисунок </w:t>
       </w:r>
-      <w:fldSimple w:instr=" SEQ Рисунок \* ARABIC ">
-        <w:r>
-          <w:rPr>
-            <w:noProof/>
-          </w:rPr>
-          <w:t>3</w:t>
-        </w:r>
-      </w:fldSimple>
+      <w:r>
+        <w:fldChar w:fldCharType="begin"/>
+      </w:r>
+      <w:r>
+        <w:instrText xml:space="preserve"> SEQ Рисунок \* ARABIC </w:instrText>
+      </w:r>
+      <w:r>
+        <w:fldChar w:fldCharType="separate"/>
+      </w:r>
+      <w:r>
+        <w:rPr>
+          <w:noProof/>
+        </w:rPr>
+        <w:t>3</w:t>
+      </w:r>
+      <w:r>
+        <w:rPr>
+          <w:noProof/>
+        </w:rPr>
+        <w:fldChar w:fldCharType="end"/>
+      </w:r>
       <w:bookmarkEnd w:id="5"/>
       <w:r>
         <w:t xml:space="preserve">. Ручной перевод </w:t>
@@ -1981,14 +2030,27 @@
       <w:r>
         <w:t xml:space="preserve">Рисунок </w:t>
       </w:r>
-      <w:fldSimple w:instr=" SEQ Рисунок \* ARABIC ">
-        <w:r>
-          <w:rPr>
-            <w:noProof/>
-          </w:rPr>
-          <w:t>4</w:t>
-        </w:r>
-      </w:fldSimple>
+      <w:r>
+        <w:fldChar w:fldCharType="begin"/>
+      </w:r>
+      <w:r>
+        <w:instrText xml:space="preserve"> SEQ Рисунок \* ARABIC </w:instrText>
+      </w:r>
+      <w:r>
+        <w:fldChar w:fldCharType="separate"/>
+      </w:r>
+      <w:r>
+        <w:rPr>
+          <w:noProof/>
+        </w:rPr>
+        <w:t>4</w:t>
+      </w:r>
+      <w:r>
+        <w:rPr>
+          <w:noProof/>
+        </w:rPr>
+        <w:fldChar w:fldCharType="end"/>
+      </w:r>
       <w:bookmarkEnd w:id="6"/>
       <w:r>
         <w:t xml:space="preserve">. Ручной перевод </w:t>
@@ -2049,14 +2111,27 @@
       <w:r>
         <w:t xml:space="preserve">Рисунок </w:t>
       </w:r>
-      <w:fldSimple w:instr=" SEQ Рисунок \* ARABIC ">
-        <w:r>
-          <w:rPr>
-            <w:noProof/>
-          </w:rPr>
-          <w:t>5</w:t>
-        </w:r>
-      </w:fldSimple>
+      <w:r>
+        <w:fldChar w:fldCharType="begin"/>
+      </w:r>
+      <w:r>
+        <w:instrText xml:space="preserve"> SEQ Рисунок \* ARABIC </w:instrText>
+      </w:r>
+      <w:r>
+        <w:fldChar w:fldCharType="separate"/>
+      </w:r>
+      <w:r>
+        <w:rPr>
+          <w:noProof/>
+        </w:rPr>
+        <w:t>5</w:t>
+      </w:r>
+      <w:r>
+        <w:rPr>
+          <w:noProof/>
+        </w:rPr>
+        <w:fldChar w:fldCharType="end"/>
+      </w:r>
       <w:bookmarkEnd w:id="7"/>
       <w:r>
         <w:t xml:space="preserve">. Ручной перевод </w:t>
@@ -2289,14 +2364,27 @@
       <w:r>
         <w:t xml:space="preserve">Рисунок </w:t>
       </w:r>
-      <w:fldSimple w:instr=" SEQ Рисунок \* ARABIC ">
-        <w:r>
-          <w:rPr>
-            <w:noProof/>
-          </w:rPr>
-          <w:t>6</w:t>
-        </w:r>
-      </w:fldSimple>
+      <w:r>
+        <w:fldChar w:fldCharType="begin"/>
+      </w:r>
+      <w:r>
+        <w:instrText xml:space="preserve"> SEQ Рисунок \* ARABIC </w:instrText>
+      </w:r>
+      <w:r>
+        <w:fldChar w:fldCharType="separate"/>
+      </w:r>
+      <w:r>
+        <w:rPr>
+          <w:noProof/>
+        </w:rPr>
+        <w:t>6</w:t>
+      </w:r>
+      <w:r>
+        <w:rPr>
+          <w:noProof/>
+        </w:rPr>
+        <w:fldChar w:fldCharType="end"/>
+      </w:r>
       <w:bookmarkEnd w:id="8"/>
       <w:r>
         <w:t>. Пример перевода числа из Фибоначчиевой СС в 10-чную</w:t>
@@ -2321,7 +2409,7 @@
       <w:pPr>
         <w:pStyle w:val="aa"/>
       </w:pPr>
-      <w:bookmarkStart w:id="9" w:name="_Toc178339614"/>
+      <w:bookmarkStart w:id="9" w:name="_Toc179622829"/>
       <w:r>
         <w:lastRenderedPageBreak/>
         <w:t>Заключение</w:t>
@@ -2507,7 +2595,7 @@
           <w:szCs w:val="28"/>
         </w:rPr>
       </w:pPr>
-      <w:bookmarkStart w:id="10" w:name="_Toc178339615"/>
+      <w:bookmarkStart w:id="10" w:name="_Toc179622830"/>
       <w:r>
         <w:lastRenderedPageBreak/>
         <w:t>Список литературы</w:t>

</xml_diff>